<commit_message>
cambio en en documento escrito
</commit_message>
<xml_diff>
--- a/Documento Escrito.docx
+++ b/Documento Escrito.docx
@@ -934,56 +934,24 @@
           <w:rFonts w:ascii="Arial" w:hAnsi="Arial" w:cs="Arial"/>
           <w:shd w:val="clear" w:color="auto" w:fill="FFFFFF"/>
         </w:rPr>
-        <w:t xml:space="preserve">El contar con información exacta, y precisa es un recurso muy valioso para las empresas, ya que de ella pueden depender variables en el crecimiento de </w:t>
-      </w:r>
-      <w:proofErr w:type="gramStart"/>
-      <w:r>
+        <w:t>El contar con información exacta, y precisa es un recurso muy valioso para las empresas, ya que de ella pueden depender variables en el crecimiento de la misma; a partir de una información se toman decisiones y se proyectan metas u objetivos.</w:t>
+      </w:r>
+    </w:p>
+    <w:p>
+      <w:pPr>
+        <w:spacing w:line="480" w:lineRule="auto"/>
+        <w:ind w:left="720"/>
         <w:rPr>
           <w:rFonts w:ascii="Arial" w:hAnsi="Arial" w:cs="Arial"/>
           <w:shd w:val="clear" w:color="auto" w:fill="FFFFFF"/>
         </w:rPr>
-        <w:t>la misma</w:t>
-      </w:r>
-      <w:proofErr w:type="gramEnd"/>
+      </w:pPr>
       <w:r>
         <w:rPr>
           <w:rFonts w:ascii="Arial" w:hAnsi="Arial" w:cs="Arial"/>
           <w:shd w:val="clear" w:color="auto" w:fill="FFFFFF"/>
         </w:rPr>
-        <w:t>; a partir de una información se toman decisiones y se proyectan metas u objetivos.</w:t>
-      </w:r>
-    </w:p>
-    <w:p>
-      <w:pPr>
-        <w:spacing w:line="480" w:lineRule="auto"/>
-        <w:ind w:left="720"/>
-        <w:rPr>
-          <w:rFonts w:ascii="Arial" w:hAnsi="Arial" w:cs="Arial"/>
-          <w:shd w:val="clear" w:color="auto" w:fill="FFFFFF"/>
-        </w:rPr>
-      </w:pPr>
-      <w:r>
-        <w:rPr>
-          <w:rFonts w:ascii="Arial" w:hAnsi="Arial" w:cs="Arial"/>
-          <w:shd w:val="clear" w:color="auto" w:fill="FFFFFF"/>
-        </w:rPr>
-        <w:t xml:space="preserve">Una empresa, que es capaz de manejar de forma adecuada su información puede lograr incluso altos niveles competitivos en el mercado donde se desenvuelva, ya que gracias a esto los equipos de trabajo presentes en la organización pueden identificar las fortalezas y debilidades de </w:t>
-      </w:r>
-      <w:proofErr w:type="gramStart"/>
-      <w:r>
-        <w:rPr>
-          <w:rFonts w:ascii="Arial" w:hAnsi="Arial" w:cs="Arial"/>
-          <w:shd w:val="clear" w:color="auto" w:fill="FFFFFF"/>
-        </w:rPr>
-        <w:t>la misma</w:t>
-      </w:r>
-      <w:proofErr w:type="gramEnd"/>
-      <w:r>
-        <w:rPr>
-          <w:rFonts w:ascii="Arial" w:hAnsi="Arial" w:cs="Arial"/>
-          <w:shd w:val="clear" w:color="auto" w:fill="FFFFFF"/>
-        </w:rPr>
-        <w:t xml:space="preserve"> para una mejor planeación y alcance factible.</w:t>
+        <w:t>Una empresa, que es capaz de manejar de forma adecuada su información puede lograr incluso altos niveles competitivos en el mercado donde se desenvuelva, ya que gracias a esto los equipos de trabajo presentes en la organización pueden identificar las fortalezas y debilidades de la misma para una mejor planeación y alcance factible.</w:t>
       </w:r>
       <w:r>
         <w:rPr>
@@ -1962,249 +1930,259 @@
     </w:p>
     <w:p>
       <w:pPr>
-        <w:jc w:val="center"/>
-        <w:rPr>
-          <w:rFonts w:ascii="Arial" w:eastAsia="Arial" w:hAnsi="Arial" w:cs="Arial"/>
-          <w:b/>
-          <w:sz w:val="28"/>
-          <w:szCs w:val="28"/>
-        </w:rPr>
-      </w:pPr>
-    </w:p>
-    <w:p>
-      <w:pPr>
-        <w:jc w:val="center"/>
-        <w:rPr>
-          <w:rFonts w:ascii="Arial" w:eastAsia="Arial" w:hAnsi="Arial" w:cs="Arial"/>
-          <w:b/>
-          <w:sz w:val="28"/>
-          <w:szCs w:val="28"/>
-        </w:rPr>
-      </w:pPr>
-    </w:p>
-    <w:p>
-      <w:pPr>
-        <w:jc w:val="center"/>
-        <w:rPr>
-          <w:rFonts w:ascii="Arial" w:eastAsia="Arial" w:hAnsi="Arial" w:cs="Arial"/>
-          <w:b/>
-          <w:sz w:val="28"/>
-          <w:szCs w:val="28"/>
-        </w:rPr>
-      </w:pPr>
-    </w:p>
-    <w:p>
-      <w:pPr>
-        <w:jc w:val="center"/>
-        <w:rPr>
-          <w:rFonts w:ascii="Arial" w:eastAsia="Arial" w:hAnsi="Arial" w:cs="Arial"/>
-          <w:b/>
-          <w:sz w:val="28"/>
-          <w:szCs w:val="28"/>
-        </w:rPr>
-      </w:pPr>
-    </w:p>
-    <w:p>
-      <w:pPr>
-        <w:jc w:val="center"/>
-        <w:rPr>
-          <w:rFonts w:ascii="Arial" w:eastAsia="Arial" w:hAnsi="Arial" w:cs="Arial"/>
-          <w:b/>
-          <w:sz w:val="28"/>
-          <w:szCs w:val="28"/>
-        </w:rPr>
-      </w:pPr>
-    </w:p>
-    <w:p>
-      <w:pPr>
-        <w:jc w:val="center"/>
-        <w:rPr>
-          <w:rFonts w:ascii="Arial" w:eastAsia="Arial" w:hAnsi="Arial" w:cs="Arial"/>
-          <w:b/>
-          <w:sz w:val="28"/>
-          <w:szCs w:val="28"/>
-        </w:rPr>
-      </w:pPr>
-    </w:p>
-    <w:p>
-      <w:pPr>
-        <w:jc w:val="center"/>
-        <w:rPr>
-          <w:rFonts w:ascii="Arial" w:eastAsia="Arial" w:hAnsi="Arial" w:cs="Arial"/>
-          <w:b/>
-          <w:sz w:val="28"/>
-          <w:szCs w:val="28"/>
-        </w:rPr>
-      </w:pPr>
-    </w:p>
-    <w:p>
-      <w:pPr>
-        <w:jc w:val="center"/>
-        <w:rPr>
-          <w:rFonts w:ascii="Arial" w:eastAsia="Arial" w:hAnsi="Arial" w:cs="Arial"/>
-          <w:b/>
-          <w:sz w:val="28"/>
-          <w:szCs w:val="28"/>
-        </w:rPr>
-      </w:pPr>
-    </w:p>
-    <w:p>
-      <w:pPr>
-        <w:jc w:val="center"/>
-        <w:rPr>
-          <w:rFonts w:ascii="Arial" w:eastAsia="Arial" w:hAnsi="Arial" w:cs="Arial"/>
-          <w:b/>
-          <w:sz w:val="28"/>
-          <w:szCs w:val="28"/>
-        </w:rPr>
-      </w:pPr>
-    </w:p>
-    <w:p>
-      <w:pPr>
-        <w:jc w:val="center"/>
-        <w:rPr>
-          <w:rFonts w:ascii="Arial" w:eastAsia="Arial" w:hAnsi="Arial" w:cs="Arial"/>
-          <w:b/>
-          <w:sz w:val="28"/>
-          <w:szCs w:val="28"/>
-        </w:rPr>
-      </w:pPr>
-    </w:p>
-    <w:p>
-      <w:pPr>
-        <w:jc w:val="center"/>
-        <w:rPr>
-          <w:rFonts w:ascii="Arial" w:eastAsia="Arial" w:hAnsi="Arial" w:cs="Arial"/>
-          <w:b/>
-          <w:sz w:val="28"/>
-          <w:szCs w:val="28"/>
-        </w:rPr>
-      </w:pPr>
-    </w:p>
-    <w:p>
-      <w:pPr>
-        <w:jc w:val="center"/>
-        <w:rPr>
-          <w:rFonts w:ascii="Arial" w:eastAsia="Arial" w:hAnsi="Arial" w:cs="Arial"/>
-          <w:b/>
-          <w:sz w:val="28"/>
-          <w:szCs w:val="28"/>
-        </w:rPr>
-      </w:pPr>
-    </w:p>
-    <w:p>
-      <w:pPr>
-        <w:jc w:val="center"/>
-        <w:rPr>
-          <w:rFonts w:ascii="Arial" w:eastAsia="Arial" w:hAnsi="Arial" w:cs="Arial"/>
-          <w:b/>
-          <w:sz w:val="28"/>
-          <w:szCs w:val="28"/>
-        </w:rPr>
-      </w:pPr>
-    </w:p>
-    <w:p>
-      <w:pPr>
-        <w:jc w:val="center"/>
-        <w:rPr>
-          <w:rFonts w:ascii="Arial" w:eastAsia="Arial" w:hAnsi="Arial" w:cs="Arial"/>
-          <w:b/>
-          <w:sz w:val="28"/>
-          <w:szCs w:val="28"/>
-        </w:rPr>
-      </w:pPr>
-    </w:p>
-    <w:p>
-      <w:pPr>
-        <w:jc w:val="center"/>
-        <w:rPr>
-          <w:rFonts w:ascii="Arial" w:eastAsia="Arial" w:hAnsi="Arial" w:cs="Arial"/>
-          <w:b/>
-          <w:sz w:val="28"/>
-          <w:szCs w:val="28"/>
-        </w:rPr>
-      </w:pPr>
-    </w:p>
-    <w:p>
-      <w:pPr>
-        <w:jc w:val="center"/>
-        <w:rPr>
-          <w:rFonts w:ascii="Arial" w:eastAsia="Arial" w:hAnsi="Arial" w:cs="Arial"/>
-          <w:b/>
-          <w:sz w:val="28"/>
-          <w:szCs w:val="28"/>
-        </w:rPr>
-      </w:pPr>
-    </w:p>
-    <w:p>
-      <w:pPr>
-        <w:jc w:val="center"/>
-        <w:rPr>
-          <w:rFonts w:ascii="Arial" w:eastAsia="Arial" w:hAnsi="Arial" w:cs="Arial"/>
-          <w:b/>
-          <w:sz w:val="28"/>
-          <w:szCs w:val="28"/>
-        </w:rPr>
-      </w:pPr>
-    </w:p>
-    <w:p>
-      <w:pPr>
-        <w:jc w:val="center"/>
-        <w:rPr>
-          <w:rFonts w:ascii="Arial" w:eastAsia="Arial" w:hAnsi="Arial" w:cs="Arial"/>
-          <w:b/>
-          <w:sz w:val="28"/>
-          <w:szCs w:val="28"/>
-        </w:rPr>
-      </w:pPr>
-    </w:p>
-    <w:p>
-      <w:pPr>
-        <w:jc w:val="center"/>
-        <w:rPr>
-          <w:rFonts w:ascii="Arial" w:eastAsia="Arial" w:hAnsi="Arial" w:cs="Arial"/>
-          <w:b/>
-          <w:sz w:val="28"/>
-          <w:szCs w:val="28"/>
-        </w:rPr>
-      </w:pPr>
-    </w:p>
-    <w:p>
-      <w:pPr>
-        <w:jc w:val="center"/>
-        <w:rPr>
-          <w:rFonts w:ascii="Arial" w:eastAsia="Arial" w:hAnsi="Arial" w:cs="Arial"/>
-          <w:b/>
-          <w:sz w:val="28"/>
-          <w:szCs w:val="28"/>
-        </w:rPr>
-      </w:pPr>
-    </w:p>
-    <w:p>
-      <w:pPr>
-        <w:jc w:val="center"/>
-        <w:rPr>
-          <w:rFonts w:ascii="Arial" w:eastAsia="Arial" w:hAnsi="Arial" w:cs="Arial"/>
-          <w:b/>
-          <w:sz w:val="28"/>
-          <w:szCs w:val="28"/>
-        </w:rPr>
-      </w:pPr>
-    </w:p>
-    <w:p>
-      <w:pPr>
-        <w:jc w:val="center"/>
-        <w:rPr>
-          <w:rFonts w:ascii="Arial" w:eastAsia="Arial" w:hAnsi="Arial" w:cs="Arial"/>
-          <w:b/>
-          <w:sz w:val="28"/>
-          <w:szCs w:val="28"/>
-        </w:rPr>
-      </w:pPr>
-    </w:p>
-    <w:p>
-      <w:pPr>
-        <w:jc w:val="center"/>
+        <w:rPr>
+          <w:rFonts w:ascii="Arial" w:eastAsia="Arial" w:hAnsi="Arial" w:cs="Arial"/>
+          <w:b/>
+          <w:sz w:val="24"/>
+          <w:szCs w:val="24"/>
+        </w:rPr>
+      </w:pPr>
+      <w:hyperlink r:id="rId7" w:history="1">
+        <w:r>
+          <w:rPr>
+            <w:rStyle w:val="Hipervnculo"/>
+            <w:rFonts w:ascii="Arial" w:eastAsia="Arial" w:hAnsi="Arial" w:cs="Arial"/>
+            <w:b/>
+            <w:sz w:val="24"/>
+            <w:szCs w:val="24"/>
+          </w:rPr>
+          <w:t>https://github.com/sheshi99/Proyecto_Fundamentos_BD/blob/main/Diagrama.pdf</w:t>
+        </w:r>
+      </w:hyperlink>
+    </w:p>
+    <w:p>
+      <w:pPr>
+        <w:jc w:val="center"/>
+        <w:rPr>
+          <w:rFonts w:ascii="Arial" w:eastAsia="Arial" w:hAnsi="Arial" w:cs="Arial"/>
+          <w:b/>
+          <w:sz w:val="28"/>
+          <w:szCs w:val="28"/>
+        </w:rPr>
+      </w:pPr>
+    </w:p>
+    <w:p>
+      <w:pPr>
+        <w:jc w:val="center"/>
+        <w:rPr>
+          <w:rFonts w:ascii="Arial" w:eastAsia="Arial" w:hAnsi="Arial" w:cs="Arial"/>
+          <w:b/>
+          <w:sz w:val="28"/>
+          <w:szCs w:val="28"/>
+        </w:rPr>
+      </w:pPr>
+    </w:p>
+    <w:p>
+      <w:pPr>
+        <w:jc w:val="center"/>
+        <w:rPr>
+          <w:rFonts w:ascii="Arial" w:eastAsia="Arial" w:hAnsi="Arial" w:cs="Arial"/>
+          <w:b/>
+          <w:sz w:val="28"/>
+          <w:szCs w:val="28"/>
+        </w:rPr>
+      </w:pPr>
+    </w:p>
+    <w:p>
+      <w:pPr>
+        <w:jc w:val="center"/>
+        <w:rPr>
+          <w:rFonts w:ascii="Arial" w:eastAsia="Arial" w:hAnsi="Arial" w:cs="Arial"/>
+          <w:b/>
+          <w:sz w:val="28"/>
+          <w:szCs w:val="28"/>
+        </w:rPr>
+      </w:pPr>
+    </w:p>
+    <w:p>
+      <w:pPr>
+        <w:jc w:val="center"/>
+        <w:rPr>
+          <w:rFonts w:ascii="Arial" w:eastAsia="Arial" w:hAnsi="Arial" w:cs="Arial"/>
+          <w:b/>
+          <w:sz w:val="28"/>
+          <w:szCs w:val="28"/>
+        </w:rPr>
+      </w:pPr>
+    </w:p>
+    <w:p>
+      <w:pPr>
+        <w:jc w:val="center"/>
+        <w:rPr>
+          <w:rFonts w:ascii="Arial" w:eastAsia="Arial" w:hAnsi="Arial" w:cs="Arial"/>
+          <w:b/>
+          <w:sz w:val="28"/>
+          <w:szCs w:val="28"/>
+        </w:rPr>
+      </w:pPr>
+    </w:p>
+    <w:p>
+      <w:pPr>
+        <w:jc w:val="center"/>
+        <w:rPr>
+          <w:rFonts w:ascii="Arial" w:eastAsia="Arial" w:hAnsi="Arial" w:cs="Arial"/>
+          <w:b/>
+          <w:sz w:val="28"/>
+          <w:szCs w:val="28"/>
+        </w:rPr>
+      </w:pPr>
+    </w:p>
+    <w:p>
+      <w:pPr>
+        <w:jc w:val="center"/>
+        <w:rPr>
+          <w:rFonts w:ascii="Arial" w:eastAsia="Arial" w:hAnsi="Arial" w:cs="Arial"/>
+          <w:b/>
+          <w:sz w:val="28"/>
+          <w:szCs w:val="28"/>
+        </w:rPr>
+      </w:pPr>
+    </w:p>
+    <w:p>
+      <w:pPr>
+        <w:jc w:val="center"/>
+        <w:rPr>
+          <w:rFonts w:ascii="Arial" w:eastAsia="Arial" w:hAnsi="Arial" w:cs="Arial"/>
+          <w:b/>
+          <w:sz w:val="28"/>
+          <w:szCs w:val="28"/>
+        </w:rPr>
+      </w:pPr>
+    </w:p>
+    <w:p>
+      <w:pPr>
+        <w:jc w:val="center"/>
+        <w:rPr>
+          <w:rFonts w:ascii="Arial" w:eastAsia="Arial" w:hAnsi="Arial" w:cs="Arial"/>
+          <w:b/>
+          <w:sz w:val="28"/>
+          <w:szCs w:val="28"/>
+        </w:rPr>
+      </w:pPr>
+    </w:p>
+    <w:p>
+      <w:pPr>
+        <w:jc w:val="center"/>
+        <w:rPr>
+          <w:rFonts w:ascii="Arial" w:eastAsia="Arial" w:hAnsi="Arial" w:cs="Arial"/>
+          <w:b/>
+          <w:sz w:val="28"/>
+          <w:szCs w:val="28"/>
+        </w:rPr>
+      </w:pPr>
+    </w:p>
+    <w:p>
+      <w:pPr>
+        <w:jc w:val="center"/>
+        <w:rPr>
+          <w:rFonts w:ascii="Arial" w:eastAsia="Arial" w:hAnsi="Arial" w:cs="Arial"/>
+          <w:b/>
+          <w:sz w:val="28"/>
+          <w:szCs w:val="28"/>
+        </w:rPr>
+      </w:pPr>
+    </w:p>
+    <w:p>
+      <w:pPr>
+        <w:jc w:val="center"/>
+        <w:rPr>
+          <w:rFonts w:ascii="Arial" w:eastAsia="Arial" w:hAnsi="Arial" w:cs="Arial"/>
+          <w:b/>
+          <w:sz w:val="28"/>
+          <w:szCs w:val="28"/>
+        </w:rPr>
+      </w:pPr>
+    </w:p>
+    <w:p>
+      <w:pPr>
+        <w:jc w:val="center"/>
+        <w:rPr>
+          <w:rFonts w:ascii="Arial" w:eastAsia="Arial" w:hAnsi="Arial" w:cs="Arial"/>
+          <w:b/>
+          <w:sz w:val="28"/>
+          <w:szCs w:val="28"/>
+        </w:rPr>
+      </w:pPr>
+    </w:p>
+    <w:p>
+      <w:pPr>
+        <w:jc w:val="center"/>
+        <w:rPr>
+          <w:rFonts w:ascii="Arial" w:eastAsia="Arial" w:hAnsi="Arial" w:cs="Arial"/>
+          <w:b/>
+          <w:sz w:val="28"/>
+          <w:szCs w:val="28"/>
+        </w:rPr>
+      </w:pPr>
+    </w:p>
+    <w:p>
+      <w:pPr>
+        <w:jc w:val="center"/>
+        <w:rPr>
+          <w:rFonts w:ascii="Arial" w:eastAsia="Arial" w:hAnsi="Arial" w:cs="Arial"/>
+          <w:b/>
+          <w:sz w:val="28"/>
+          <w:szCs w:val="28"/>
+        </w:rPr>
+      </w:pPr>
+    </w:p>
+    <w:p>
+      <w:pPr>
+        <w:jc w:val="center"/>
+        <w:rPr>
+          <w:rFonts w:ascii="Arial" w:eastAsia="Arial" w:hAnsi="Arial" w:cs="Arial"/>
+          <w:b/>
+          <w:sz w:val="28"/>
+          <w:szCs w:val="28"/>
+        </w:rPr>
+      </w:pPr>
+    </w:p>
+    <w:p>
+      <w:pPr>
+        <w:jc w:val="center"/>
+        <w:rPr>
+          <w:rFonts w:ascii="Arial" w:eastAsia="Arial" w:hAnsi="Arial" w:cs="Arial"/>
+          <w:b/>
+          <w:sz w:val="28"/>
+          <w:szCs w:val="28"/>
+        </w:rPr>
+      </w:pPr>
+    </w:p>
+    <w:p>
+      <w:pPr>
+        <w:jc w:val="center"/>
+        <w:rPr>
+          <w:rFonts w:ascii="Arial" w:eastAsia="Arial" w:hAnsi="Arial" w:cs="Arial"/>
+          <w:b/>
+          <w:sz w:val="28"/>
+          <w:szCs w:val="28"/>
+        </w:rPr>
+      </w:pPr>
+    </w:p>
+    <w:p>
+      <w:pPr>
+        <w:jc w:val="center"/>
+        <w:rPr>
+          <w:rFonts w:ascii="Arial" w:eastAsia="Arial" w:hAnsi="Arial" w:cs="Arial"/>
+          <w:b/>
+          <w:sz w:val="28"/>
+          <w:szCs w:val="28"/>
+        </w:rPr>
+      </w:pPr>
+    </w:p>
+    <w:p>
+      <w:pPr>
+        <w:jc w:val="center"/>
+        <w:rPr>
+          <w:rFonts w:ascii="Arial" w:eastAsia="Arial" w:hAnsi="Arial" w:cs="Arial"/>
+          <w:b/>
+          <w:sz w:val="28"/>
+          <w:szCs w:val="28"/>
+        </w:rPr>
+      </w:pPr>
+    </w:p>
+    <w:p>
+      <w:pPr>
         <w:rPr>
           <w:rFonts w:ascii="Arial" w:eastAsia="Arial" w:hAnsi="Arial" w:cs="Arial"/>
           <w:b/>
@@ -2247,259 +2225,304 @@
     </w:p>
     <w:p>
       <w:pPr>
-        <w:jc w:val="center"/>
-        <w:rPr>
-          <w:rFonts w:ascii="Arial" w:eastAsia="Arial" w:hAnsi="Arial" w:cs="Arial"/>
-          <w:b/>
-          <w:sz w:val="28"/>
-          <w:szCs w:val="28"/>
-        </w:rPr>
-      </w:pPr>
-    </w:p>
-    <w:p>
-      <w:pPr>
-        <w:jc w:val="center"/>
-        <w:rPr>
-          <w:rFonts w:ascii="Arial" w:eastAsia="Arial" w:hAnsi="Arial" w:cs="Arial"/>
-          <w:b/>
-          <w:sz w:val="28"/>
-          <w:szCs w:val="28"/>
-        </w:rPr>
-      </w:pPr>
-    </w:p>
-    <w:p>
-      <w:pPr>
-        <w:jc w:val="center"/>
-        <w:rPr>
-          <w:rFonts w:ascii="Arial" w:eastAsia="Arial" w:hAnsi="Arial" w:cs="Arial"/>
-          <w:b/>
-          <w:sz w:val="28"/>
-          <w:szCs w:val="28"/>
-        </w:rPr>
-      </w:pPr>
-    </w:p>
-    <w:p>
-      <w:pPr>
-        <w:jc w:val="center"/>
-        <w:rPr>
-          <w:rFonts w:ascii="Arial" w:eastAsia="Arial" w:hAnsi="Arial" w:cs="Arial"/>
-          <w:b/>
-          <w:sz w:val="28"/>
-          <w:szCs w:val="28"/>
-        </w:rPr>
-      </w:pPr>
-    </w:p>
-    <w:p>
-      <w:pPr>
-        <w:jc w:val="center"/>
-        <w:rPr>
-          <w:rFonts w:ascii="Arial" w:eastAsia="Arial" w:hAnsi="Arial" w:cs="Arial"/>
-          <w:b/>
-          <w:sz w:val="28"/>
-          <w:szCs w:val="28"/>
-        </w:rPr>
-      </w:pPr>
-    </w:p>
-    <w:p>
-      <w:pPr>
-        <w:jc w:val="center"/>
-        <w:rPr>
-          <w:rFonts w:ascii="Arial" w:eastAsia="Arial" w:hAnsi="Arial" w:cs="Arial"/>
-          <w:b/>
-          <w:sz w:val="28"/>
-          <w:szCs w:val="28"/>
-        </w:rPr>
-      </w:pPr>
-    </w:p>
-    <w:p>
-      <w:pPr>
-        <w:jc w:val="center"/>
-        <w:rPr>
-          <w:rFonts w:ascii="Arial" w:eastAsia="Arial" w:hAnsi="Arial" w:cs="Arial"/>
-          <w:b/>
-          <w:sz w:val="28"/>
-          <w:szCs w:val="28"/>
-        </w:rPr>
-      </w:pPr>
-    </w:p>
-    <w:p>
-      <w:pPr>
-        <w:jc w:val="center"/>
-        <w:rPr>
-          <w:rFonts w:ascii="Arial" w:eastAsia="Arial" w:hAnsi="Arial" w:cs="Arial"/>
-          <w:b/>
-          <w:sz w:val="28"/>
-          <w:szCs w:val="28"/>
-        </w:rPr>
-      </w:pPr>
-    </w:p>
-    <w:p>
-      <w:pPr>
-        <w:jc w:val="center"/>
-        <w:rPr>
-          <w:rFonts w:ascii="Arial" w:eastAsia="Arial" w:hAnsi="Arial" w:cs="Arial"/>
-          <w:b/>
-          <w:sz w:val="28"/>
-          <w:szCs w:val="28"/>
-        </w:rPr>
-      </w:pPr>
-    </w:p>
-    <w:p>
-      <w:pPr>
-        <w:jc w:val="center"/>
-        <w:rPr>
-          <w:rFonts w:ascii="Arial" w:eastAsia="Arial" w:hAnsi="Arial" w:cs="Arial"/>
-          <w:b/>
-          <w:sz w:val="28"/>
-          <w:szCs w:val="28"/>
-        </w:rPr>
-      </w:pPr>
-    </w:p>
-    <w:p>
-      <w:pPr>
-        <w:jc w:val="center"/>
-        <w:rPr>
-          <w:rFonts w:ascii="Arial" w:eastAsia="Arial" w:hAnsi="Arial" w:cs="Arial"/>
-          <w:b/>
-          <w:sz w:val="28"/>
-          <w:szCs w:val="28"/>
-        </w:rPr>
-      </w:pPr>
-    </w:p>
-    <w:p>
-      <w:pPr>
-        <w:jc w:val="center"/>
-        <w:rPr>
-          <w:rFonts w:ascii="Arial" w:eastAsia="Arial" w:hAnsi="Arial" w:cs="Arial"/>
-          <w:b/>
-          <w:sz w:val="28"/>
-          <w:szCs w:val="28"/>
-        </w:rPr>
-      </w:pPr>
-    </w:p>
-    <w:p>
-      <w:pPr>
-        <w:jc w:val="center"/>
-        <w:rPr>
-          <w:rFonts w:ascii="Arial" w:eastAsia="Arial" w:hAnsi="Arial" w:cs="Arial"/>
-          <w:b/>
-          <w:sz w:val="28"/>
-          <w:szCs w:val="28"/>
-        </w:rPr>
-      </w:pPr>
-    </w:p>
-    <w:p>
-      <w:pPr>
-        <w:jc w:val="center"/>
-        <w:rPr>
-          <w:rFonts w:ascii="Arial" w:eastAsia="Arial" w:hAnsi="Arial" w:cs="Arial"/>
-          <w:b/>
-          <w:sz w:val="28"/>
-          <w:szCs w:val="28"/>
-        </w:rPr>
-      </w:pPr>
-    </w:p>
-    <w:p>
-      <w:pPr>
-        <w:jc w:val="center"/>
-        <w:rPr>
-          <w:rFonts w:ascii="Arial" w:eastAsia="Arial" w:hAnsi="Arial" w:cs="Arial"/>
-          <w:b/>
-          <w:sz w:val="28"/>
-          <w:szCs w:val="28"/>
-        </w:rPr>
-      </w:pPr>
-    </w:p>
-    <w:p>
-      <w:pPr>
-        <w:jc w:val="center"/>
-        <w:rPr>
-          <w:rFonts w:ascii="Arial" w:eastAsia="Arial" w:hAnsi="Arial" w:cs="Arial"/>
-          <w:b/>
-          <w:sz w:val="28"/>
-          <w:szCs w:val="28"/>
-        </w:rPr>
-      </w:pPr>
-    </w:p>
-    <w:p>
-      <w:pPr>
-        <w:jc w:val="center"/>
-        <w:rPr>
-          <w:rFonts w:ascii="Arial" w:eastAsia="Arial" w:hAnsi="Arial" w:cs="Arial"/>
-          <w:b/>
-          <w:sz w:val="28"/>
-          <w:szCs w:val="28"/>
-        </w:rPr>
-      </w:pPr>
-    </w:p>
-    <w:p>
-      <w:pPr>
-        <w:jc w:val="center"/>
-        <w:rPr>
-          <w:rFonts w:ascii="Arial" w:eastAsia="Arial" w:hAnsi="Arial" w:cs="Arial"/>
-          <w:b/>
-          <w:sz w:val="28"/>
-          <w:szCs w:val="28"/>
-        </w:rPr>
-      </w:pPr>
-    </w:p>
-    <w:p>
-      <w:pPr>
-        <w:jc w:val="center"/>
-        <w:rPr>
-          <w:rFonts w:ascii="Arial" w:eastAsia="Arial" w:hAnsi="Arial" w:cs="Arial"/>
-          <w:b/>
-          <w:sz w:val="28"/>
-          <w:szCs w:val="28"/>
-        </w:rPr>
-      </w:pPr>
-    </w:p>
-    <w:p>
-      <w:pPr>
-        <w:jc w:val="center"/>
-        <w:rPr>
-          <w:rFonts w:ascii="Arial" w:eastAsia="Arial" w:hAnsi="Arial" w:cs="Arial"/>
-          <w:b/>
-          <w:sz w:val="28"/>
-          <w:szCs w:val="28"/>
-        </w:rPr>
-      </w:pPr>
-    </w:p>
-    <w:p>
-      <w:pPr>
-        <w:jc w:val="center"/>
-        <w:rPr>
-          <w:rFonts w:ascii="Arial" w:eastAsia="Arial" w:hAnsi="Arial" w:cs="Arial"/>
-          <w:b/>
-          <w:sz w:val="28"/>
-          <w:szCs w:val="28"/>
-        </w:rPr>
-      </w:pPr>
-    </w:p>
-    <w:p>
-      <w:pPr>
-        <w:jc w:val="center"/>
-        <w:rPr>
-          <w:rFonts w:ascii="Arial" w:eastAsia="Arial" w:hAnsi="Arial" w:cs="Arial"/>
-          <w:b/>
-          <w:sz w:val="28"/>
-          <w:szCs w:val="28"/>
-        </w:rPr>
-      </w:pPr>
-    </w:p>
-    <w:p>
-      <w:pPr>
-        <w:jc w:val="center"/>
-        <w:rPr>
-          <w:rFonts w:ascii="Arial" w:eastAsia="Arial" w:hAnsi="Arial" w:cs="Arial"/>
-          <w:b/>
-          <w:sz w:val="28"/>
-          <w:szCs w:val="28"/>
-        </w:rPr>
-      </w:pPr>
-    </w:p>
-    <w:p>
-      <w:pPr>
+        <w:rPr>
+          <w:rFonts w:ascii="Arial" w:eastAsia="Arial" w:hAnsi="Arial" w:cs="Arial"/>
+          <w:b/>
+          <w:sz w:val="24"/>
+          <w:szCs w:val="24"/>
+        </w:rPr>
+      </w:pPr>
+      <w:r>
+        <w:rPr>
+          <w:rFonts w:ascii="Arial" w:eastAsia="Arial" w:hAnsi="Arial" w:cs="Arial"/>
+          <w:b/>
+          <w:sz w:val="24"/>
+          <w:szCs w:val="24"/>
+        </w:rPr>
+        <w:t>Tablas:</w:t>
+      </w:r>
+    </w:p>
+    <w:p>
+      <w:pPr>
+        <w:rPr>
+          <w:rFonts w:ascii="Arial" w:eastAsia="Arial" w:hAnsi="Arial" w:cs="Arial"/>
+          <w:b/>
+          <w:sz w:val="24"/>
+          <w:szCs w:val="24"/>
+        </w:rPr>
+      </w:pPr>
+      <w:hyperlink r:id="rId8" w:history="1">
+        <w:r>
+          <w:rPr>
+            <w:rStyle w:val="Hipervnculo"/>
+            <w:rFonts w:ascii="Arial" w:eastAsia="Arial" w:hAnsi="Arial" w:cs="Arial"/>
+            <w:b/>
+            <w:sz w:val="24"/>
+            <w:szCs w:val="24"/>
+          </w:rPr>
+          <w:t>https://github.com/sheshi99/Proyecto_Fundamentos_BD/blob/main/Script_Tablas.sql</w:t>
+        </w:r>
+      </w:hyperlink>
+    </w:p>
+    <w:p>
+      <w:pPr>
+        <w:jc w:val="center"/>
+        <w:rPr>
+          <w:rFonts w:ascii="Arial" w:eastAsia="Arial" w:hAnsi="Arial" w:cs="Arial"/>
+          <w:b/>
+          <w:sz w:val="24"/>
+          <w:szCs w:val="24"/>
+        </w:rPr>
+      </w:pPr>
+    </w:p>
+    <w:p>
+      <w:pPr>
+        <w:rPr>
+          <w:rFonts w:ascii="Arial" w:eastAsia="Arial" w:hAnsi="Arial" w:cs="Arial"/>
+          <w:b/>
+          <w:sz w:val="24"/>
+          <w:szCs w:val="24"/>
+        </w:rPr>
+      </w:pPr>
+      <w:r>
+        <w:rPr>
+          <w:rFonts w:ascii="Arial" w:eastAsia="Arial" w:hAnsi="Arial" w:cs="Arial"/>
+          <w:b/>
+          <w:sz w:val="24"/>
+          <w:szCs w:val="24"/>
+        </w:rPr>
+        <w:t>Consultas:</w:t>
+      </w:r>
+    </w:p>
+    <w:p>
+      <w:pPr>
+        <w:rPr>
+          <w:rFonts w:ascii="Arial" w:eastAsia="Arial" w:hAnsi="Arial" w:cs="Arial"/>
+          <w:b/>
+          <w:sz w:val="24"/>
+          <w:szCs w:val="24"/>
+        </w:rPr>
+      </w:pPr>
+      <w:hyperlink r:id="rId9" w:history="1">
+        <w:r>
+          <w:rPr>
+            <w:rStyle w:val="Hipervnculo"/>
+            <w:rFonts w:ascii="Arial" w:eastAsia="Arial" w:hAnsi="Arial" w:cs="Arial"/>
+            <w:b/>
+            <w:sz w:val="24"/>
+            <w:szCs w:val="24"/>
+          </w:rPr>
+          <w:t>https://github.com/sheshi99/Proyecto_Fundamentos_BD/blob/main/Script_Consultas.sql</w:t>
+        </w:r>
+      </w:hyperlink>
+    </w:p>
+    <w:p>
+      <w:pPr>
+        <w:jc w:val="center"/>
+        <w:rPr>
+          <w:rFonts w:ascii="Arial" w:eastAsia="Arial" w:hAnsi="Arial" w:cs="Arial"/>
+          <w:b/>
+          <w:sz w:val="24"/>
+          <w:szCs w:val="24"/>
+        </w:rPr>
+      </w:pPr>
+    </w:p>
+    <w:p>
+      <w:pPr>
+        <w:rPr>
+          <w:rFonts w:ascii="Arial" w:eastAsia="Arial" w:hAnsi="Arial" w:cs="Arial"/>
+          <w:b/>
+          <w:sz w:val="24"/>
+          <w:szCs w:val="24"/>
+        </w:rPr>
+      </w:pPr>
+      <w:r>
+        <w:rPr>
+          <w:rFonts w:ascii="Arial" w:eastAsia="Arial" w:hAnsi="Arial" w:cs="Arial"/>
+          <w:b/>
+          <w:sz w:val="24"/>
+          <w:szCs w:val="24"/>
+        </w:rPr>
+        <w:t>Modificaciones:</w:t>
+      </w:r>
+    </w:p>
+    <w:p>
+      <w:pPr>
+        <w:jc w:val="both"/>
+        <w:rPr>
+          <w:rFonts w:ascii="Arial" w:eastAsia="Arial" w:hAnsi="Arial" w:cs="Arial"/>
+          <w:b/>
+          <w:sz w:val="24"/>
+          <w:szCs w:val="24"/>
+        </w:rPr>
+      </w:pPr>
+      <w:hyperlink r:id="rId10" w:history="1">
+        <w:r>
+          <w:rPr>
+            <w:rStyle w:val="Hipervnculo"/>
+            <w:rFonts w:ascii="Arial" w:eastAsia="Arial" w:hAnsi="Arial" w:cs="Arial"/>
+            <w:b/>
+            <w:sz w:val="24"/>
+            <w:szCs w:val="24"/>
+          </w:rPr>
+          <w:t>https://github.com/sheshi99/Proyecto_Fundamentos_BD/blob/main/Script_Modificaciones.sql</w:t>
+        </w:r>
+      </w:hyperlink>
+    </w:p>
+    <w:p>
+      <w:pPr>
+        <w:rPr>
+          <w:rFonts w:ascii="Arial" w:eastAsia="Arial" w:hAnsi="Arial" w:cs="Arial"/>
+          <w:b/>
+          <w:sz w:val="28"/>
+          <w:szCs w:val="28"/>
+        </w:rPr>
+      </w:pPr>
+    </w:p>
+    <w:p>
+      <w:pPr>
+        <w:rPr>
+          <w:rFonts w:ascii="Arial" w:eastAsia="Arial" w:hAnsi="Arial" w:cs="Arial"/>
+          <w:b/>
+          <w:sz w:val="28"/>
+          <w:szCs w:val="28"/>
+        </w:rPr>
+      </w:pPr>
+    </w:p>
+    <w:p>
+      <w:pPr>
+        <w:rPr>
+          <w:rFonts w:ascii="Arial" w:eastAsia="Arial" w:hAnsi="Arial" w:cs="Arial"/>
+          <w:b/>
+          <w:sz w:val="28"/>
+          <w:szCs w:val="28"/>
+        </w:rPr>
+      </w:pPr>
+    </w:p>
+    <w:p>
+      <w:pPr>
+        <w:jc w:val="center"/>
+        <w:rPr>
+          <w:rFonts w:ascii="Arial" w:eastAsia="Arial" w:hAnsi="Arial" w:cs="Arial"/>
+          <w:b/>
+          <w:sz w:val="28"/>
+          <w:szCs w:val="28"/>
+        </w:rPr>
+      </w:pPr>
+    </w:p>
+    <w:p>
+      <w:pPr>
+        <w:jc w:val="center"/>
+        <w:rPr>
+          <w:rFonts w:ascii="Arial" w:eastAsia="Arial" w:hAnsi="Arial" w:cs="Arial"/>
+          <w:b/>
+          <w:sz w:val="28"/>
+          <w:szCs w:val="28"/>
+        </w:rPr>
+      </w:pPr>
+    </w:p>
+    <w:p>
+      <w:pPr>
+        <w:jc w:val="center"/>
+        <w:rPr>
+          <w:rFonts w:ascii="Arial" w:eastAsia="Arial" w:hAnsi="Arial" w:cs="Arial"/>
+          <w:b/>
+          <w:sz w:val="28"/>
+          <w:szCs w:val="28"/>
+        </w:rPr>
+      </w:pPr>
+    </w:p>
+    <w:p>
+      <w:pPr>
+        <w:jc w:val="center"/>
+        <w:rPr>
+          <w:rFonts w:ascii="Arial" w:eastAsia="Arial" w:hAnsi="Arial" w:cs="Arial"/>
+          <w:b/>
+          <w:sz w:val="28"/>
+          <w:szCs w:val="28"/>
+        </w:rPr>
+      </w:pPr>
+    </w:p>
+    <w:p>
+      <w:pPr>
+        <w:jc w:val="center"/>
+        <w:rPr>
+          <w:rFonts w:ascii="Arial" w:eastAsia="Arial" w:hAnsi="Arial" w:cs="Arial"/>
+          <w:b/>
+          <w:sz w:val="28"/>
+          <w:szCs w:val="28"/>
+        </w:rPr>
+      </w:pPr>
+    </w:p>
+    <w:p>
+      <w:pPr>
+        <w:jc w:val="center"/>
+        <w:rPr>
+          <w:rFonts w:ascii="Arial" w:eastAsia="Arial" w:hAnsi="Arial" w:cs="Arial"/>
+          <w:b/>
+          <w:sz w:val="28"/>
+          <w:szCs w:val="28"/>
+        </w:rPr>
+      </w:pPr>
+    </w:p>
+    <w:p>
+      <w:pPr>
+        <w:jc w:val="center"/>
+        <w:rPr>
+          <w:rFonts w:ascii="Arial" w:eastAsia="Arial" w:hAnsi="Arial" w:cs="Arial"/>
+          <w:b/>
+          <w:sz w:val="28"/>
+          <w:szCs w:val="28"/>
+        </w:rPr>
+      </w:pPr>
+    </w:p>
+    <w:p>
+      <w:pPr>
+        <w:jc w:val="center"/>
+        <w:rPr>
+          <w:rFonts w:ascii="Arial" w:eastAsia="Arial" w:hAnsi="Arial" w:cs="Arial"/>
+          <w:b/>
+          <w:sz w:val="28"/>
+          <w:szCs w:val="28"/>
+        </w:rPr>
+      </w:pPr>
+    </w:p>
+    <w:p>
+      <w:pPr>
+        <w:jc w:val="center"/>
+        <w:rPr>
+          <w:rFonts w:ascii="Arial" w:eastAsia="Arial" w:hAnsi="Arial" w:cs="Arial"/>
+          <w:b/>
+          <w:sz w:val="28"/>
+          <w:szCs w:val="28"/>
+        </w:rPr>
+      </w:pPr>
+    </w:p>
+    <w:p>
+      <w:pPr>
+        <w:jc w:val="center"/>
+        <w:rPr>
+          <w:rFonts w:ascii="Arial" w:eastAsia="Arial" w:hAnsi="Arial" w:cs="Arial"/>
+          <w:b/>
+          <w:sz w:val="28"/>
+          <w:szCs w:val="28"/>
+        </w:rPr>
+      </w:pPr>
+    </w:p>
+    <w:p>
+      <w:pPr>
+        <w:jc w:val="center"/>
+        <w:rPr>
+          <w:rFonts w:ascii="Arial" w:eastAsia="Arial" w:hAnsi="Arial" w:cs="Arial"/>
+          <w:b/>
+          <w:sz w:val="28"/>
+          <w:szCs w:val="28"/>
+        </w:rPr>
+      </w:pPr>
+    </w:p>
+    <w:p>
+      <w:pPr>
+        <w:jc w:val="center"/>
         <w:rPr>
           <w:rFonts w:ascii="Arial" w:eastAsia="Arial" w:hAnsi="Arial" w:cs="Arial"/>
           <w:b/>
@@ -2800,7 +2823,7 @@
         </w:rPr>
         <w:t> </w:t>
       </w:r>
-      <w:hyperlink r:id="rId7" w:history="1">
+      <w:hyperlink r:id="rId11" w:history="1">
         <w:r>
           <w:rPr>
             <w:rStyle w:val="Hipervnculo"/>

</xml_diff>